<commit_message>
final change before merge
</commit_message>
<xml_diff>
--- a/documentation.docx
+++ b/documentation.docx
@@ -84,6 +84,39 @@
         </w:rPr>
         <w:t>Allows user to type in entries</w:t>
       </w:r>
+      <w:r>
+        <w:rPr>
+          <w:rFonts w:asciiTheme="majorBidi" w:hAnsiTheme="majorBidi" w:cstheme="majorBidi"/>
+          <w:sz w:val="24"/>
+          <w:szCs w:val="24"/>
+        </w:rPr>
+        <w:t xml:space="preserve"> </w:t>
+      </w:r>
+      <w:r>
+        <w:rPr>
+          <w:rFonts w:asciiTheme="majorBidi" w:hAnsiTheme="majorBidi" w:cstheme="majorBidi"/>
+          <w:sz w:val="24"/>
+          <w:szCs w:val="24"/>
+        </w:rPr>
+        <w:t>(</w:t>
+      </w:r>
+      <w:r>
+        <w:rPr>
+          <w:rFonts w:asciiTheme="majorBidi" w:hAnsiTheme="majorBidi" w:cstheme="majorBidi"/>
+          <w:color w:val="00B050"/>
+          <w:sz w:val="24"/>
+          <w:szCs w:val="24"/>
+        </w:rPr>
+        <w:t>DONE</w:t>
+      </w:r>
+      <w:r>
+        <w:rPr>
+          <w:rFonts w:asciiTheme="majorBidi" w:hAnsiTheme="majorBidi" w:cstheme="majorBidi"/>
+          <w:sz w:val="24"/>
+          <w:szCs w:val="24"/>
+        </w:rPr>
+        <w:t>)</w:t>
+      </w:r>
     </w:p>
     <w:p>
       <w:pPr>
@@ -128,6 +161,39 @@
         </w:rPr>
         <w:t>Automatically adds entries from the shopping list to the current inventory</w:t>
       </w:r>
+      <w:r>
+        <w:rPr>
+          <w:rFonts w:asciiTheme="majorBidi" w:hAnsiTheme="majorBidi" w:cstheme="majorBidi"/>
+          <w:sz w:val="24"/>
+          <w:szCs w:val="24"/>
+        </w:rPr>
+        <w:t xml:space="preserve"> </w:t>
+      </w:r>
+      <w:r>
+        <w:rPr>
+          <w:rFonts w:asciiTheme="majorBidi" w:hAnsiTheme="majorBidi" w:cstheme="majorBidi"/>
+          <w:sz w:val="24"/>
+          <w:szCs w:val="24"/>
+        </w:rPr>
+        <w:t>(</w:t>
+      </w:r>
+      <w:r>
+        <w:rPr>
+          <w:rFonts w:asciiTheme="majorBidi" w:hAnsiTheme="majorBidi" w:cstheme="majorBidi"/>
+          <w:color w:val="00B050"/>
+          <w:sz w:val="24"/>
+          <w:szCs w:val="24"/>
+        </w:rPr>
+        <w:t>DONE</w:t>
+      </w:r>
+      <w:r>
+        <w:rPr>
+          <w:rFonts w:asciiTheme="majorBidi" w:hAnsiTheme="majorBidi" w:cstheme="majorBidi"/>
+          <w:sz w:val="24"/>
+          <w:szCs w:val="24"/>
+        </w:rPr>
+        <w:t>)</w:t>
+      </w:r>
     </w:p>
     <w:p>
       <w:pPr>
@@ -210,15 +276,7 @@
           <w:sz w:val="24"/>
           <w:szCs w:val="24"/>
         </w:rPr>
-        <w:t xml:space="preserve"> </w:t>
-      </w:r>
-      <w:r>
-        <w:rPr>
-          <w:rFonts w:asciiTheme="majorBidi" w:hAnsiTheme="majorBidi" w:cstheme="majorBidi"/>
-          <w:sz w:val="24"/>
-          <w:szCs w:val="24"/>
-        </w:rPr>
-        <w:t>(</w:t>
+        <w:t xml:space="preserve"> (</w:t>
       </w:r>
       <w:r>
         <w:rPr>
@@ -275,6 +333,14 @@
         </w:rPr>
         <w:t xml:space="preserve"> </w:t>
       </w:r>
+      <w:r>
+        <w:rPr>
+          <w:rFonts w:asciiTheme="majorBidi" w:hAnsiTheme="majorBidi" w:cstheme="majorBidi"/>
+          <w:sz w:val="24"/>
+          <w:szCs w:val="24"/>
+        </w:rPr>
+        <w:t xml:space="preserve"> </w:t>
+      </w:r>
     </w:p>
     <w:p>
       <w:pPr>
@@ -1038,7 +1104,25 @@
           <w:sz w:val="24"/>
           <w:szCs w:val="24"/>
         </w:rPr>
-        <w:t>Sorts the shopping list according to priority numbes in descending order, in case the user wants to make a quick shopping trip and not buy everything at once,</w:t>
+        <w:t xml:space="preserve">Sorts the shopping list according to priority </w:t>
+      </w:r>
+      <w:proofErr w:type="spellStart"/>
+      <w:r>
+        <w:rPr>
+          <w:rFonts w:asciiTheme="majorBidi" w:hAnsiTheme="majorBidi" w:cstheme="majorBidi"/>
+          <w:sz w:val="24"/>
+          <w:szCs w:val="24"/>
+        </w:rPr>
+        <w:t>numbes</w:t>
+      </w:r>
+      <w:proofErr w:type="spellEnd"/>
+      <w:r>
+        <w:rPr>
+          <w:rFonts w:asciiTheme="majorBidi" w:hAnsiTheme="majorBidi" w:cstheme="majorBidi"/>
+          <w:sz w:val="24"/>
+          <w:szCs w:val="24"/>
+        </w:rPr>
+        <w:t xml:space="preserve"> in descending order, in case the user wants to make a quick shopping trip and not buy everything at once,</w:t>
       </w:r>
     </w:p>
     <w:p>
@@ -1076,7 +1160,25 @@
           <w:sz w:val="24"/>
           <w:szCs w:val="24"/>
         </w:rPr>
-        <w:t xml:space="preserve"> etc…</w:t>
+        <w:t xml:space="preserve"> </w:t>
+      </w:r>
+      <w:proofErr w:type="spellStart"/>
+      <w:r>
+        <w:rPr>
+          <w:rFonts w:asciiTheme="majorBidi" w:hAnsiTheme="majorBidi" w:cstheme="majorBidi"/>
+          <w:sz w:val="24"/>
+          <w:szCs w:val="24"/>
+        </w:rPr>
+        <w:t>etc</w:t>
+      </w:r>
+      <w:proofErr w:type="spellEnd"/>
+      <w:r>
+        <w:rPr>
+          <w:rFonts w:asciiTheme="majorBidi" w:hAnsiTheme="majorBidi" w:cstheme="majorBidi"/>
+          <w:sz w:val="24"/>
+          <w:szCs w:val="24"/>
+        </w:rPr>
+        <w:t>…</w:t>
       </w:r>
     </w:p>
     <w:p>

</xml_diff>

<commit_message>
visual enhancements in add menu
</commit_message>
<xml_diff>
--- a/documentation.docx
+++ b/documentation.docx
@@ -90,15 +90,7 @@
           <w:sz w:val="24"/>
           <w:szCs w:val="24"/>
         </w:rPr>
-        <w:t xml:space="preserve"> </w:t>
-      </w:r>
-      <w:r>
-        <w:rPr>
-          <w:rFonts w:asciiTheme="majorBidi" w:hAnsiTheme="majorBidi" w:cstheme="majorBidi"/>
-          <w:sz w:val="24"/>
-          <w:szCs w:val="24"/>
-        </w:rPr>
-        <w:t>(</w:t>
+        <w:t xml:space="preserve"> (</w:t>
       </w:r>
       <w:r>
         <w:rPr>
@@ -167,15 +159,7 @@
           <w:sz w:val="24"/>
           <w:szCs w:val="24"/>
         </w:rPr>
-        <w:t xml:space="preserve"> </w:t>
-      </w:r>
-      <w:r>
-        <w:rPr>
-          <w:rFonts w:asciiTheme="majorBidi" w:hAnsiTheme="majorBidi" w:cstheme="majorBidi"/>
-          <w:sz w:val="24"/>
-          <w:szCs w:val="24"/>
-        </w:rPr>
-        <w:t>(</w:t>
+        <w:t xml:space="preserve"> (</w:t>
       </w:r>
       <w:r>
         <w:rPr>
@@ -193,6 +177,28 @@
           <w:szCs w:val="24"/>
         </w:rPr>
         <w:t>)</w:t>
+      </w:r>
+    </w:p>
+    <w:p>
+      <w:pPr>
+        <w:pStyle w:val="ListParagraph"/>
+        <w:numPr>
+          <w:ilvl w:val="0"/>
+          <w:numId w:val="2"/>
+        </w:numPr>
+        <w:rPr>
+          <w:rFonts w:asciiTheme="majorBidi" w:hAnsiTheme="majorBidi" w:cstheme="majorBidi"/>
+          <w:sz w:val="24"/>
+          <w:szCs w:val="24"/>
+        </w:rPr>
+      </w:pPr>
+      <w:r>
+        <w:rPr>
+          <w:rFonts w:asciiTheme="majorBidi" w:hAnsiTheme="majorBidi" w:cstheme="majorBidi"/>
+          <w:sz w:val="24"/>
+          <w:szCs w:val="24"/>
+        </w:rPr>
+        <w:t xml:space="preserve">Automatically adds entries from inventory when their levels are low </w:t>
       </w:r>
     </w:p>
     <w:p>
@@ -838,7 +844,6 @@
           <w:sz w:val="24"/>
           <w:szCs w:val="24"/>
         </w:rPr>
-        <w:lastRenderedPageBreak/>
         <w:t>P</w:t>
       </w:r>
       <w:r>
@@ -1072,13 +1077,17 @@
         </w:numPr>
         <w:rPr>
           <w:rFonts w:asciiTheme="majorBidi" w:hAnsiTheme="majorBidi" w:cstheme="majorBidi"/>
-          <w:sz w:val="24"/>
-          <w:szCs w:val="24"/>
-        </w:rPr>
-      </w:pPr>
-      <w:r>
-        <w:rPr>
-          <w:rFonts w:asciiTheme="majorBidi" w:hAnsiTheme="majorBidi" w:cstheme="majorBidi"/>
+          <w:b/>
+          <w:bCs/>
+          <w:sz w:val="24"/>
+          <w:szCs w:val="24"/>
+        </w:rPr>
+      </w:pPr>
+      <w:r>
+        <w:rPr>
+          <w:rFonts w:asciiTheme="majorBidi" w:hAnsiTheme="majorBidi" w:cstheme="majorBidi"/>
+          <w:b/>
+          <w:bCs/>
           <w:sz w:val="24"/>
           <w:szCs w:val="24"/>
         </w:rPr>

</xml_diff>

<commit_message>
preset database table complete, ready to merge
</commit_message>
<xml_diff>
--- a/documentation.docx
+++ b/documentation.docx
@@ -90,15 +90,7 @@
           <w:sz w:val="24"/>
           <w:szCs w:val="24"/>
         </w:rPr>
-        <w:t xml:space="preserve"> </w:t>
-      </w:r>
-      <w:r>
-        <w:rPr>
-          <w:rFonts w:asciiTheme="majorBidi" w:hAnsiTheme="majorBidi" w:cstheme="majorBidi"/>
-          <w:sz w:val="24"/>
-          <w:szCs w:val="24"/>
-        </w:rPr>
-        <w:t>(</w:t>
+        <w:t xml:space="preserve"> (</w:t>
       </w:r>
       <w:r>
         <w:rPr>
@@ -197,6 +189,53 @@
     </w:p>
     <w:p>
       <w:pPr>
+        <w:pStyle w:val="ListParagraph"/>
+        <w:numPr>
+          <w:ilvl w:val="0"/>
+          <w:numId w:val="2"/>
+        </w:numPr>
+        <w:rPr>
+          <w:rFonts w:asciiTheme="majorBidi" w:hAnsiTheme="majorBidi" w:cstheme="majorBidi"/>
+          <w:sz w:val="24"/>
+          <w:szCs w:val="24"/>
+        </w:rPr>
+      </w:pPr>
+      <w:r>
+        <w:rPr>
+          <w:rFonts w:asciiTheme="majorBidi" w:hAnsiTheme="majorBidi" w:cstheme="majorBidi"/>
+          <w:sz w:val="24"/>
+          <w:szCs w:val="24"/>
+        </w:rPr>
+        <w:t xml:space="preserve">Automatically adds entries from inventory when their levels are low </w:t>
+      </w:r>
+      <w:r>
+        <w:rPr>
+          <w:rFonts w:asciiTheme="majorBidi" w:hAnsiTheme="majorBidi" w:cstheme="majorBidi"/>
+          <w:sz w:val="24"/>
+          <w:szCs w:val="24"/>
+        </w:rPr>
+        <w:t>(</w:t>
+      </w:r>
+      <w:r>
+        <w:rPr>
+          <w:rFonts w:asciiTheme="majorBidi" w:hAnsiTheme="majorBidi" w:cstheme="majorBidi"/>
+          <w:color w:val="00B050"/>
+          <w:sz w:val="24"/>
+          <w:szCs w:val="24"/>
+        </w:rPr>
+        <w:t>DONE</w:t>
+      </w:r>
+      <w:r>
+        <w:rPr>
+          <w:rFonts w:asciiTheme="majorBidi" w:hAnsiTheme="majorBidi" w:cstheme="majorBidi"/>
+          <w:sz w:val="24"/>
+          <w:szCs w:val="24"/>
+        </w:rPr>
+        <w:t>)</w:t>
+      </w:r>
+    </w:p>
+    <w:p>
+      <w:pPr>
         <w:ind w:left="720"/>
         <w:rPr>
           <w:rFonts w:asciiTheme="majorBidi" w:hAnsiTheme="majorBidi" w:cstheme="majorBidi"/>
@@ -838,7 +877,6 @@
           <w:sz w:val="24"/>
           <w:szCs w:val="24"/>
         </w:rPr>
-        <w:lastRenderedPageBreak/>
         <w:t>P</w:t>
       </w:r>
       <w:r>
@@ -954,6 +992,14 @@
         </w:rPr>
         <w:t>Based on item category (for example dairy products or snacks) the priority of more essential items will have a higher priority number</w:t>
       </w:r>
+      <w:r>
+        <w:rPr>
+          <w:rFonts w:asciiTheme="majorBidi" w:hAnsiTheme="majorBidi" w:cstheme="majorBidi"/>
+          <w:sz w:val="24"/>
+          <w:szCs w:val="24"/>
+        </w:rPr>
+        <w:t xml:space="preserve"> </w:t>
+      </w:r>
     </w:p>
     <w:p>
       <w:pPr>
@@ -1072,13 +1118,17 @@
         </w:numPr>
         <w:rPr>
           <w:rFonts w:asciiTheme="majorBidi" w:hAnsiTheme="majorBidi" w:cstheme="majorBidi"/>
-          <w:sz w:val="24"/>
-          <w:szCs w:val="24"/>
-        </w:rPr>
-      </w:pPr>
-      <w:r>
-        <w:rPr>
-          <w:rFonts w:asciiTheme="majorBidi" w:hAnsiTheme="majorBidi" w:cstheme="majorBidi"/>
+          <w:b/>
+          <w:bCs/>
+          <w:sz w:val="24"/>
+          <w:szCs w:val="24"/>
+        </w:rPr>
+      </w:pPr>
+      <w:r>
+        <w:rPr>
+          <w:rFonts w:asciiTheme="majorBidi" w:hAnsiTheme="majorBidi" w:cstheme="majorBidi"/>
+          <w:b/>
+          <w:bCs/>
           <w:sz w:val="24"/>
           <w:szCs w:val="24"/>
         </w:rPr>

</xml_diff>

<commit_message>
implemented expandable shopping item
</commit_message>
<xml_diff>
--- a/documentation.docx
+++ b/documentation.docx
@@ -200,6 +200,31 @@
         </w:rPr>
         <w:t xml:space="preserve">Automatically adds entries from inventory when their levels are low </w:t>
       </w:r>
+      <w:r>
+        <w:rPr>
+          <w:rFonts w:asciiTheme="majorBidi" w:hAnsiTheme="majorBidi" w:cstheme="majorBidi"/>
+          <w:sz w:val="24"/>
+          <w:szCs w:val="24"/>
+        </w:rPr>
+        <w:t>(</w:t>
+      </w:r>
+      <w:r>
+        <w:rPr>
+          <w:rFonts w:asciiTheme="majorBidi" w:hAnsiTheme="majorBidi" w:cstheme="majorBidi"/>
+          <w:color w:val="00B050"/>
+          <w:sz w:val="24"/>
+          <w:szCs w:val="24"/>
+        </w:rPr>
+        <w:t>DONE</w:t>
+      </w:r>
+      <w:r>
+        <w:rPr>
+          <w:rFonts w:asciiTheme="majorBidi" w:hAnsiTheme="majorBidi" w:cstheme="majorBidi"/>
+          <w:sz w:val="24"/>
+          <w:szCs w:val="24"/>
+        </w:rPr>
+        <w:t>)</w:t>
+      </w:r>
     </w:p>
     <w:p>
       <w:pPr>
@@ -516,6 +541,41 @@
         </w:rPr>
         <w:t>purchase date</w:t>
       </w:r>
+      <w:r>
+        <w:rPr>
+          <w:rFonts w:asciiTheme="majorBidi" w:hAnsiTheme="majorBidi" w:cstheme="majorBidi"/>
+          <w:b/>
+          <w:bCs/>
+          <w:sz w:val="24"/>
+          <w:szCs w:val="24"/>
+        </w:rPr>
+        <w:t xml:space="preserve"> </w:t>
+      </w:r>
+      <w:r>
+        <w:rPr>
+          <w:rFonts w:asciiTheme="majorBidi" w:hAnsiTheme="majorBidi" w:cstheme="majorBidi"/>
+          <w:sz w:val="24"/>
+          <w:szCs w:val="24"/>
+        </w:rPr>
+        <w:t>(</w:t>
+      </w:r>
+      <w:r>
+        <w:rPr>
+          <w:rFonts w:asciiTheme="majorBidi" w:hAnsiTheme="majorBidi" w:cstheme="majorBidi"/>
+          <w:color w:val="00B050"/>
+          <w:sz w:val="24"/>
+          <w:szCs w:val="24"/>
+        </w:rPr>
+        <w:t>DONE</w:t>
+      </w:r>
+      <w:r>
+        <w:rPr>
+          <w:rFonts w:asciiTheme="majorBidi" w:hAnsiTheme="majorBidi" w:cstheme="majorBidi"/>
+          <w:sz w:val="24"/>
+          <w:szCs w:val="24"/>
+        </w:rPr>
+        <w:t>)</w:t>
+      </w:r>
     </w:p>
     <w:p>
       <w:pPr>
@@ -554,6 +614,14 @@
         </w:rPr>
         <w:t xml:space="preserve"> (contributes to frequency)</w:t>
       </w:r>
+      <w:r>
+        <w:rPr>
+          <w:rFonts w:asciiTheme="majorBidi" w:hAnsiTheme="majorBidi" w:cstheme="majorBidi"/>
+          <w:sz w:val="24"/>
+          <w:szCs w:val="24"/>
+        </w:rPr>
+        <w:t xml:space="preserve"> </w:t>
+      </w:r>
     </w:p>
     <w:p>
       <w:pPr>
@@ -937,6 +1005,41 @@
         </w:rPr>
         <w:t>category</w:t>
       </w:r>
+      <w:r>
+        <w:rPr>
+          <w:rFonts w:asciiTheme="majorBidi" w:hAnsiTheme="majorBidi" w:cstheme="majorBidi"/>
+          <w:b/>
+          <w:bCs/>
+          <w:sz w:val="24"/>
+          <w:szCs w:val="24"/>
+        </w:rPr>
+        <w:t xml:space="preserve"> </w:t>
+      </w:r>
+      <w:r>
+        <w:rPr>
+          <w:rFonts w:asciiTheme="majorBidi" w:hAnsiTheme="majorBidi" w:cstheme="majorBidi"/>
+          <w:sz w:val="24"/>
+          <w:szCs w:val="24"/>
+        </w:rPr>
+        <w:t>(</w:t>
+      </w:r>
+      <w:r>
+        <w:rPr>
+          <w:rFonts w:asciiTheme="majorBidi" w:hAnsiTheme="majorBidi" w:cstheme="majorBidi"/>
+          <w:color w:val="00B050"/>
+          <w:sz w:val="24"/>
+          <w:szCs w:val="24"/>
+        </w:rPr>
+        <w:t>DONE</w:t>
+      </w:r>
+      <w:r>
+        <w:rPr>
+          <w:rFonts w:asciiTheme="majorBidi" w:hAnsiTheme="majorBidi" w:cstheme="majorBidi"/>
+          <w:sz w:val="24"/>
+          <w:szCs w:val="24"/>
+        </w:rPr>
+        <w:t>)</w:t>
+      </w:r>
     </w:p>
     <w:p>
       <w:pPr>
@@ -1113,25 +1216,23 @@
           <w:sz w:val="24"/>
           <w:szCs w:val="24"/>
         </w:rPr>
-        <w:t xml:space="preserve">Sorts the shopping list according to priority </w:t>
-      </w:r>
-      <w:proofErr w:type="spellStart"/>
-      <w:r>
-        <w:rPr>
-          <w:rFonts w:asciiTheme="majorBidi" w:hAnsiTheme="majorBidi" w:cstheme="majorBidi"/>
-          <w:sz w:val="24"/>
-          <w:szCs w:val="24"/>
-        </w:rPr>
-        <w:t>numbes</w:t>
-      </w:r>
-      <w:proofErr w:type="spellEnd"/>
-      <w:r>
-        <w:rPr>
-          <w:rFonts w:asciiTheme="majorBidi" w:hAnsiTheme="majorBidi" w:cstheme="majorBidi"/>
-          <w:sz w:val="24"/>
-          <w:szCs w:val="24"/>
-        </w:rPr>
-        <w:t xml:space="preserve"> in descending order, in case the user wants to make a quick shopping trip and not buy everything at once,</w:t>
+        <w:t>Sorts the shopping list according to priority numbe</w:t>
+      </w:r>
+      <w:r>
+        <w:rPr>
+          <w:rFonts w:asciiTheme="majorBidi" w:hAnsiTheme="majorBidi" w:cstheme="majorBidi"/>
+          <w:sz w:val="24"/>
+          <w:szCs w:val="24"/>
+        </w:rPr>
+        <w:t>r</w:t>
+      </w:r>
+      <w:r>
+        <w:rPr>
+          <w:rFonts w:asciiTheme="majorBidi" w:hAnsiTheme="majorBidi" w:cstheme="majorBidi"/>
+          <w:sz w:val="24"/>
+          <w:szCs w:val="24"/>
+        </w:rPr>
+        <w:t>s in descending order, in case the user wants to make a quick shopping trip and not buy everything at once,</w:t>
       </w:r>
     </w:p>
     <w:p>
@@ -1169,25 +1270,7 @@
           <w:sz w:val="24"/>
           <w:szCs w:val="24"/>
         </w:rPr>
-        <w:t xml:space="preserve"> </w:t>
-      </w:r>
-      <w:proofErr w:type="spellStart"/>
-      <w:r>
-        <w:rPr>
-          <w:rFonts w:asciiTheme="majorBidi" w:hAnsiTheme="majorBidi" w:cstheme="majorBidi"/>
-          <w:sz w:val="24"/>
-          <w:szCs w:val="24"/>
-        </w:rPr>
-        <w:t>etc</w:t>
-      </w:r>
-      <w:proofErr w:type="spellEnd"/>
-      <w:r>
-        <w:rPr>
-          <w:rFonts w:asciiTheme="majorBidi" w:hAnsiTheme="majorBidi" w:cstheme="majorBidi"/>
-          <w:sz w:val="24"/>
-          <w:szCs w:val="24"/>
-        </w:rPr>
-        <w:t>…</w:t>
+        <w:t xml:space="preserve"> etc…</w:t>
       </w:r>
     </w:p>
     <w:p>

</xml_diff>